<commit_message>
added matriculation number with rearranged name
</commit_message>
<xml_diff>
--- a/AMOS_OMOFAIYE_PROJECT1.1.docx
+++ b/AMOS_OMOFAIYE_PROJECT1.1.docx
@@ -178,7 +178,59 @@
           <w:szCs w:val="28"/>
         </w:rPr>
         <w:tab/>
-        <w:t>OMOFAIYE MOSES AMOS</w:t>
+        <w:t>OMOFAIYE AMOS</w:t>
+      </w:r>
+      <w:r>
+        <w:rPr>
+          <w:rFonts w:ascii="Times New Roman" w:hAnsi="Times New Roman" w:cs="Times New Roman"/>
+          <w:b/>
+          <w:bCs/>
+          <w:sz w:val="28"/>
+          <w:szCs w:val="28"/>
+        </w:rPr>
+        <w:t xml:space="preserve"> </w:t>
+      </w:r>
+      <w:r>
+        <w:rPr>
+          <w:rFonts w:ascii="Times New Roman" w:hAnsi="Times New Roman" w:cs="Times New Roman"/>
+          <w:b/>
+          <w:bCs/>
+          <w:sz w:val="28"/>
+          <w:szCs w:val="28"/>
+        </w:rPr>
+        <w:t>MOSES</w:t>
+      </w:r>
+    </w:p>
+    <w:p>
+      <w:pPr>
+        <w:ind w:left="2880"/>
+        <w:rPr>
+          <w:rFonts w:ascii="Times New Roman" w:hAnsi="Times New Roman" w:cs="Times New Roman"/>
+          <w:b/>
+          <w:bCs/>
+          <w:sz w:val="28"/>
+          <w:szCs w:val="28"/>
+        </w:rPr>
+      </w:pPr>
+      <w:r>
+        <w:rPr>
+          <w:rFonts w:ascii="Times New Roman" w:hAnsi="Times New Roman" w:cs="Times New Roman"/>
+          <w:b/>
+          <w:bCs/>
+          <w:sz w:val="28"/>
+          <w:szCs w:val="28"/>
+        </w:rPr>
+        <w:t xml:space="preserve">  </w:t>
+      </w:r>
+      <w:r>
+        <w:rPr>
+          <w:rFonts w:ascii="Times New Roman" w:hAnsi="Times New Roman" w:cs="Times New Roman"/>
+          <w:b/>
+          <w:bCs/>
+          <w:sz w:val="28"/>
+          <w:szCs w:val="28"/>
+        </w:rPr>
+        <w:t>PDE/19/0139</w:t>
       </w:r>
     </w:p>
     <w:p>
@@ -3609,7 +3661,7 @@
                     <a:blip r:embed="rId9">
                       <a:extLst>
                         <a:ext uri="{28A0092B-C50C-407E-A947-70E740481C1C}">
-                          <a14:useLocalDpi xmlns="" xmlns:wpc="http://schemas.microsoft.com/office/word/2010/wordprocessingCanvas" xmlns:cx="http://schemas.microsoft.com/office/drawing/2014/chartex" xmlns:cx1="http://schemas.microsoft.com/office/drawing/2015/9/8/chartex" xmlns:cx2="http://schemas.microsoft.com/office/drawing/2015/10/21/chartex" xmlns:cx3="http://schemas.microsoft.com/office/drawing/2016/5/9/chartex" xmlns:cx4="http://schemas.microsoft.com/office/drawing/2016/5/10/chartex" xmlns:cx5="http://schemas.microsoft.com/office/drawing/2016/5/11/chartex" xmlns:cx6="http://schemas.microsoft.com/office/drawing/2016/5/12/chartex" xmlns:cx7="http://schemas.microsoft.com/office/drawing/2016/5/13/chartex" xmlns:cx8="http://schemas.microsoft.com/office/drawing/2016/5/14/chartex" xmlns:mc="http://schemas.openxmlformats.org/markup-compatibility/2006" xmlns:aink="http://schemas.microsoft.com/office/drawing/2016/ink" xmlns:am3d="http://schemas.microsoft.com/office/drawing/2017/model3d" xmlns:o="urn:schemas-microsoft-com:office:office" xmlns:v="urn:schemas-microsoft-com:vml" xmlns:wp14="http://schemas.microsoft.com/office/word/2010/wordprocessingDrawing" xmlns:w10="urn:schemas-microsoft-com:office:word" xmlns:w="http://schemas.openxmlformats.org/wordprocessingml/2006/main" xmlns:w14="http://schemas.microsoft.com/office/word/2010/wordml" xmlns:w15="http://schemas.microsoft.com/office/word/2012/wordml" xmlns:w16cid="http://schemas.microsoft.com/office/word/2016/wordml/cid" xmlns:w16se="http://schemas.microsoft.com/office/word/2015/wordml/symex" xmlns:wpg="http://schemas.microsoft.com/office/word/2010/wordprocessingGroup" xmlns:wpi="http://schemas.microsoft.com/office/word/2010/wordprocessingInk" xmlns:wps="http://schemas.microsoft.com/office/word/2010/wordprocessingShape" xmlns:a14="http://schemas.microsoft.com/office/drawing/2010/main" val="0"/>
+                          <a14:useLocalDpi xmlns:a14="http://schemas.microsoft.com/office/drawing/2010/main" xmlns:wps="http://schemas.microsoft.com/office/word/2010/wordprocessingShape" xmlns:wpi="http://schemas.microsoft.com/office/word/2010/wordprocessingInk" xmlns:wpg="http://schemas.microsoft.com/office/word/2010/wordprocessingGroup" xmlns:w16se="http://schemas.microsoft.com/office/word/2015/wordml/symex" xmlns:w16cid="http://schemas.microsoft.com/office/word/2016/wordml/cid" xmlns:w15="http://schemas.microsoft.com/office/word/2012/wordml" xmlns:w14="http://schemas.microsoft.com/office/word/2010/wordml" xmlns:w="http://schemas.openxmlformats.org/wordprocessingml/2006/main" xmlns:w10="urn:schemas-microsoft-com:office:word" xmlns:wp14="http://schemas.microsoft.com/office/word/2010/wordprocessingDrawing" xmlns:v="urn:schemas-microsoft-com:vml" xmlns:o="urn:schemas-microsoft-com:office:office" xmlns:am3d="http://schemas.microsoft.com/office/drawing/2017/model3d" xmlns:aink="http://schemas.microsoft.com/office/drawing/2016/ink" xmlns:mc="http://schemas.openxmlformats.org/markup-compatibility/2006" xmlns:cx8="http://schemas.microsoft.com/office/drawing/2016/5/14/chartex" xmlns:cx7="http://schemas.microsoft.com/office/drawing/2016/5/13/chartex" xmlns:cx6="http://schemas.microsoft.com/office/drawing/2016/5/12/chartex" xmlns:cx5="http://schemas.microsoft.com/office/drawing/2016/5/11/chartex" xmlns:cx4="http://schemas.microsoft.com/office/drawing/2016/5/10/chartex" xmlns:cx3="http://schemas.microsoft.com/office/drawing/2016/5/9/chartex" xmlns:cx2="http://schemas.microsoft.com/office/drawing/2015/10/21/chartex" xmlns:cx1="http://schemas.microsoft.com/office/drawing/2015/9/8/chartex" xmlns:cx="http://schemas.microsoft.com/office/drawing/2014/chartex" xmlns:wpc="http://schemas.microsoft.com/office/word/2010/wordprocessingCanvas" xmlns="" val="0"/>
                         </a:ext>
                       </a:extLst>
                     </a:blip>
@@ -3821,7 +3873,7 @@
           <w:noProof/>
         </w:rPr>
         <w:pict>
-          <v:group id="_x0000_s1031" style="position:absolute;left:0;text-align:left;margin-left:8.25pt;margin-top:16.15pt;width:439.2pt;height:428.15pt;z-index:-251652096" coordorigin="1608,1231" coordsize="8784,8563">
+          <v:group id="_x0000_s1031" style="position:absolute;left:0;text-align:left;margin-left:8.25pt;margin-top:16.15pt;width:439.2pt;height:428.15pt;z-index:-251651072" coordorigin="1608,1231" coordsize="8784,8563">
             <v:shapetype id="_x0000_t32" coordsize="21600,21600" o:spt="32" o:oned="t" path="m,l21600,21600e" filled="f">
               <v:path arrowok="t" fillok="f" o:connecttype="none"/>
               <o:lock v:ext="edit" shapetype="t"/>
@@ -7602,7 +7654,7 @@
         <w:caps/>
         <w:noProof/>
       </w:rPr>
-      <w:t>22</w:t>
+      <w:t>1</w:t>
     </w:r>
     <w:r>
       <w:rPr>
@@ -9085,340 +9137,6 @@
 </w:styles>
 </file>
 
-<file path=word/glossary/document.xml><?xml version="1.0" encoding="utf-8"?>
-<w:glossaryDocument xmlns:ve="http://schemas.openxmlformats.org/markup-compatibility/2006" xmlns:o="urn:schemas-microsoft-com:office:office" xmlns:r="http://schemas.openxmlformats.org/officeDocument/2006/relationships" xmlns:m="http://schemas.openxmlformats.org/officeDocument/2006/math" xmlns:v="urn:schemas-microsoft-com:vml" xmlns:wp="http://schemas.openxmlformats.org/drawingml/2006/wordprocessingDrawing" xmlns:w10="urn:schemas-microsoft-com:office:word" xmlns:w="http://schemas.openxmlformats.org/wordprocessingml/2006/main" xmlns:wne="http://schemas.microsoft.com/office/word/2006/wordml">
-  <w:docParts/>
-</w:glossaryDocument>
-</file>
-
-<file path=word/glossary/fontTable.xml><?xml version="1.0" encoding="utf-8"?>
-<w:fonts xmlns:r="http://schemas.openxmlformats.org/officeDocument/2006/relationships" xmlns:w="http://schemas.openxmlformats.org/wordprocessingml/2006/main">
-  <w:font w:name="Times New Roman">
-    <w:panose1 w:val="02020603050405020304"/>
-    <w:charset w:val="00"/>
-    <w:family w:val="roman"/>
-    <w:pitch w:val="variable"/>
-    <w:sig w:usb0="E0002EFF" w:usb1="C000785B" w:usb2="00000009" w:usb3="00000000" w:csb0="000001FF" w:csb1="00000000"/>
-  </w:font>
-  <w:font w:name="Calibri">
-    <w:panose1 w:val="020F0502020204030204"/>
-    <w:charset w:val="00"/>
-    <w:family w:val="swiss"/>
-    <w:pitch w:val="variable"/>
-    <w:sig w:usb0="E4002EFF" w:usb1="C000247B" w:usb2="00000009" w:usb3="00000000" w:csb0="000001FF" w:csb1="00000000"/>
-  </w:font>
-  <w:font w:name="Calibri Light">
-    <w:panose1 w:val="020F0302020204030204"/>
-    <w:charset w:val="00"/>
-    <w:family w:val="swiss"/>
-    <w:pitch w:val="variable"/>
-    <w:sig w:usb0="E4002EFF" w:usb1="C000247B" w:usb2="00000009" w:usb3="00000000" w:csb0="000001FF" w:csb1="00000000"/>
-  </w:font>
-  <w:font w:name="Tahoma">
-    <w:panose1 w:val="020B0604030504040204"/>
-    <w:charset w:val="00"/>
-    <w:family w:val="swiss"/>
-    <w:pitch w:val="variable"/>
-    <w:sig w:usb0="E1002EFF" w:usb1="C000605B" w:usb2="00000029" w:usb3="00000000" w:csb0="000101FF" w:csb1="00000000"/>
-  </w:font>
-  <w:font w:name="Cambria">
-    <w:panose1 w:val="02040503050406030204"/>
-    <w:charset w:val="00"/>
-    <w:family w:val="roman"/>
-    <w:pitch w:val="variable"/>
-    <w:sig w:usb0="E00006FF" w:usb1="420024FF" w:usb2="02000000" w:usb3="00000000" w:csb0="0000019F" w:csb1="00000000"/>
-  </w:font>
-</w:fonts>
-</file>
-
-<file path=word/glossary/settings.xml><?xml version="1.0" encoding="utf-8"?>
-<w:settings xmlns:o="urn:schemas-microsoft-com:office:office" xmlns:r="http://schemas.openxmlformats.org/officeDocument/2006/relationships" xmlns:m="http://schemas.openxmlformats.org/officeDocument/2006/math" xmlns:v="urn:schemas-microsoft-com:vml" xmlns:w10="urn:schemas-microsoft-com:office:word" xmlns:w="http://schemas.openxmlformats.org/wordprocessingml/2006/main" xmlns:sl="http://schemas.openxmlformats.org/schemaLibrary/2006/main">
-  <w:view w:val="normal"/>
-  <w:defaultTabStop w:val="720"/>
-  <w:characterSpacingControl w:val="doNotCompress"/>
-  <w:compat>
-    <w:useFELayout/>
-  </w:compat>
-  <w:rsids>
-    <w:rsidRoot w:val="0086655C"/>
-    <w:rsid w:val="000544D5"/>
-    <w:rsid w:val="00137249"/>
-    <w:rsid w:val="001A5FF5"/>
-    <w:rsid w:val="00293FD3"/>
-    <w:rsid w:val="00414FB6"/>
-    <w:rsid w:val="005C450A"/>
-    <w:rsid w:val="006070E5"/>
-    <w:rsid w:val="006A31E2"/>
-    <w:rsid w:val="0086655C"/>
-    <w:rsid w:val="008F1B61"/>
-    <w:rsid w:val="00985BE7"/>
-    <w:rsid w:val="00B657D7"/>
-    <w:rsid w:val="00D81A18"/>
-    <w:rsid w:val="00E715FF"/>
-    <w:rsid w:val="00ED1F99"/>
-  </w:rsids>
-  <m:mathPr>
-    <m:mathFont m:val="Cambria Math"/>
-    <m:brkBin m:val="before"/>
-    <m:brkBinSub m:val="--"/>
-    <m:smallFrac/>
-    <m:dispDef/>
-    <m:lMargin m:val="0"/>
-    <m:rMargin m:val="0"/>
-    <m:defJc m:val="centerGroup"/>
-    <m:wrapIndent m:val="1440"/>
-    <m:intLim m:val="subSup"/>
-    <m:naryLim m:val="undOvr"/>
-  </m:mathPr>
-  <w:themeFontLang w:val="en-US"/>
-  <w:clrSchemeMapping w:bg1="light1" w:t1="dark1" w:bg2="light2" w:t2="dark2" w:accent1="accent1" w:accent2="accent2" w:accent3="accent3" w:accent4="accent4" w:accent5="accent5" w:accent6="accent6" w:hyperlink="hyperlink" w:followedHyperlink="followedHyperlink"/>
-  <w:decimalSymbol w:val="."/>
-  <w:listSeparator w:val=","/>
-</w:settings>
-</file>
-
-<file path=word/glossary/styles.xml><?xml version="1.0" encoding="utf-8"?>
-<w:styles xmlns:r="http://schemas.openxmlformats.org/officeDocument/2006/relationships" xmlns:w="http://schemas.openxmlformats.org/wordprocessingml/2006/main">
-  <w:docDefaults>
-    <w:rPrDefault>
-      <w:rPr>
-        <w:rFonts w:asciiTheme="minorHAnsi" w:eastAsiaTheme="minorEastAsia" w:hAnsiTheme="minorHAnsi" w:cstheme="minorBidi"/>
-        <w:sz w:val="22"/>
-        <w:szCs w:val="22"/>
-        <w:lang w:val="en-US" w:eastAsia="en-US" w:bidi="ar-SA"/>
-      </w:rPr>
-    </w:rPrDefault>
-    <w:pPrDefault>
-      <w:pPr>
-        <w:spacing w:after="160" w:line="259" w:lineRule="auto"/>
-      </w:pPr>
-    </w:pPrDefault>
-  </w:docDefaults>
-  <w:latentStyles w:defLockedState="0" w:defUIPriority="99" w:defSemiHidden="1" w:defUnhideWhenUsed="1" w:defQFormat="0" w:count="267">
-    <w:lsdException w:name="Normal" w:semiHidden="0" w:uiPriority="0" w:unhideWhenUsed="0" w:qFormat="1"/>
-    <w:lsdException w:name="heading 1" w:semiHidden="0" w:uiPriority="9" w:unhideWhenUsed="0" w:qFormat="1"/>
-    <w:lsdException w:name="heading 2" w:uiPriority="9" w:qFormat="1"/>
-    <w:lsdException w:name="heading 3" w:uiPriority="9" w:qFormat="1"/>
-    <w:lsdException w:name="heading 4" w:uiPriority="9" w:qFormat="1"/>
-    <w:lsdException w:name="heading 5" w:uiPriority="9" w:qFormat="1"/>
-    <w:lsdException w:name="heading 6" w:uiPriority="9" w:qFormat="1"/>
-    <w:lsdException w:name="heading 7" w:uiPriority="9" w:qFormat="1"/>
-    <w:lsdException w:name="heading 8" w:uiPriority="9" w:qFormat="1"/>
-    <w:lsdException w:name="heading 9" w:uiPriority="9" w:qFormat="1"/>
-    <w:lsdException w:name="toc 1" w:uiPriority="39"/>
-    <w:lsdException w:name="toc 2" w:uiPriority="39"/>
-    <w:lsdException w:name="toc 3" w:uiPriority="39"/>
-    <w:lsdException w:name="toc 4" w:uiPriority="39"/>
-    <w:lsdException w:name="toc 5" w:uiPriority="39"/>
-    <w:lsdException w:name="toc 6" w:uiPriority="39"/>
-    <w:lsdException w:name="toc 7" w:uiPriority="39"/>
-    <w:lsdException w:name="toc 8" w:uiPriority="39"/>
-    <w:lsdException w:name="toc 9" w:uiPriority="39"/>
-    <w:lsdException w:name="caption" w:uiPriority="35" w:qFormat="1"/>
-    <w:lsdException w:name="Title" w:semiHidden="0" w:uiPriority="10" w:unhideWhenUsed="0" w:qFormat="1"/>
-    <w:lsdException w:name="Default Paragraph Font" w:uiPriority="1"/>
-    <w:lsdException w:name="Subtitle" w:semiHidden="0" w:uiPriority="11" w:unhideWhenUsed="0" w:qFormat="1"/>
-    <w:lsdException w:name="Strong" w:semiHidden="0" w:uiPriority="22" w:unhideWhenUsed="0" w:qFormat="1"/>
-    <w:lsdException w:name="Emphasis" w:semiHidden="0" w:uiPriority="20" w:unhideWhenUsed="0" w:qFormat="1"/>
-    <w:lsdException w:name="Table Grid" w:semiHidden="0" w:uiPriority="39" w:unhideWhenUsed="0"/>
-    <w:lsdException w:name="Placeholder Text" w:unhideWhenUsed="0"/>
-    <w:lsdException w:name="No Spacing" w:semiHidden="0" w:uiPriority="1" w:unhideWhenUsed="0" w:qFormat="1"/>
-    <w:lsdException w:name="Light Shading" w:semiHidden="0" w:uiPriority="60" w:unhideWhenUsed="0"/>
-    <w:lsdException w:name="Light List" w:semiHidden="0" w:uiPriority="61" w:unhideWhenUsed="0"/>
-    <w:lsdException w:name="Light Grid" w:semiHidden="0" w:uiPriority="62" w:unhideWhenUsed="0"/>
-    <w:lsdException w:name="Medium Shading 1" w:semiHidden="0" w:uiPriority="63" w:unhideWhenUsed="0"/>
-    <w:lsdException w:name="Medium Shading 2" w:semiHidden="0" w:uiPriority="64" w:unhideWhenUsed="0"/>
-    <w:lsdException w:name="Medium List 1" w:semiHidden="0" w:uiPriority="65" w:unhideWhenUsed="0"/>
-    <w:lsdException w:name="Medium List 2" w:semiHidden="0" w:uiPriority="66" w:unhideWhenUsed="0"/>
-    <w:lsdException w:name="Medium Grid 1" w:semiHidden="0" w:uiPriority="67" w:unhideWhenUsed="0"/>
-    <w:lsdException w:name="Medium Grid 2" w:semiHidden="0" w:uiPriority="68" w:unhideWhenUsed="0"/>
-    <w:lsdException w:name="Medium Grid 3" w:semiHidden="0" w:uiPriority="69" w:unhideWhenUsed="0"/>
-    <w:lsdException w:name="Dark List" w:semiHidden="0" w:uiPriority="70" w:unhideWhenUsed="0"/>
-    <w:lsdException w:name="Colorful Shading" w:semiHidden="0" w:uiPriority="71" w:unhideWhenUsed="0"/>
-    <w:lsdException w:name="Colorful List" w:semiHidden="0" w:uiPriority="72" w:unhideWhenUsed="0"/>
-    <w:lsdException w:name="Colorful Grid" w:semiHidden="0" w:uiPriority="73" w:unhideWhenUsed="0"/>
-    <w:lsdException w:name="Light Shading Accent 1" w:semiHidden="0" w:uiPriority="60" w:unhideWhenUsed="0"/>
-    <w:lsdException w:name="Light List Accent 1" w:semiHidden="0" w:uiPriority="61" w:unhideWhenUsed="0"/>
-    <w:lsdException w:name="Light Grid Accent 1" w:semiHidden="0" w:uiPriority="62" w:unhideWhenUsed="0"/>
-    <w:lsdException w:name="Medium Shading 1 Accent 1" w:semiHidden="0" w:uiPriority="63" w:unhideWhenUsed="0"/>
-    <w:lsdException w:name="Medium Shading 2 Accent 1" w:semiHidden="0" w:uiPriority="64" w:unhideWhenUsed="0"/>
-    <w:lsdException w:name="Medium List 1 Accent 1" w:semiHidden="0" w:uiPriority="65" w:unhideWhenUsed="0"/>
-    <w:lsdException w:name="Revision" w:unhideWhenUsed="0"/>
-    <w:lsdException w:name="List Paragraph" w:semiHidden="0" w:uiPriority="34" w:unhideWhenUsed="0" w:qFormat="1"/>
-    <w:lsdException w:name="Quote" w:semiHidden="0" w:uiPriority="29" w:unhideWhenUsed="0" w:qFormat="1"/>
-    <w:lsdException w:name="Intense Quote" w:semiHidden="0" w:uiPriority="30" w:unhideWhenUsed="0" w:qFormat="1"/>
-    <w:lsdException w:name="Medium List 2 Accent 1" w:semiHidden="0" w:uiPriority="66" w:unhideWhenUsed="0"/>
-    <w:lsdException w:name="Medium Grid 1 Accent 1" w:semiHidden="0" w:uiPriority="67" w:unhideWhenUsed="0"/>
-    <w:lsdException w:name="Medium Grid 2 Accent 1" w:semiHidden="0" w:uiPriority="68" w:unhideWhenUsed="0"/>
-    <w:lsdException w:name="Medium Grid 3 Accent 1" w:semiHidden="0" w:uiPriority="69" w:unhideWhenUsed="0"/>
-    <w:lsdException w:name="Dark List Accent 1" w:semiHidden="0" w:uiPriority="70" w:unhideWhenUsed="0"/>
-    <w:lsdException w:name="Colorful Shading Accent 1" w:semiHidden="0" w:uiPriority="71" w:unhideWhenUsed="0"/>
-    <w:lsdException w:name="Colorful List Accent 1" w:semiHidden="0" w:uiPriority="72" w:unhideWhenUsed="0"/>
-    <w:lsdException w:name="Colorful Grid Accent 1" w:semiHidden="0" w:uiPriority="73" w:unhideWhenUsed="0"/>
-    <w:lsdException w:name="Light Shading Accent 2" w:semiHidden="0" w:uiPriority="60" w:unhideWhenUsed="0"/>
-    <w:lsdException w:name="Light List Accent 2" w:semiHidden="0" w:uiPriority="61" w:unhideWhenUsed="0"/>
-    <w:lsdException w:name="Light Grid Accent 2" w:semiHidden="0" w:uiPriority="62" w:unhideWhenUsed="0"/>
-    <w:lsdException w:name="Medium Shading 1 Accent 2" w:semiHidden="0" w:uiPriority="63" w:unhideWhenUsed="0"/>
-    <w:lsdException w:name="Medium Shading 2 Accent 2" w:semiHidden="0" w:uiPriority="64" w:unhideWhenUsed="0"/>
-    <w:lsdException w:name="Medium List 1 Accent 2" w:semiHidden="0" w:uiPriority="65" w:unhideWhenUsed="0"/>
-    <w:lsdException w:name="Medium List 2 Accent 2" w:semiHidden="0" w:uiPriority="66" w:unhideWhenUsed="0"/>
-    <w:lsdException w:name="Medium Grid 1 Accent 2" w:semiHidden="0" w:uiPriority="67" w:unhideWhenUsed="0"/>
-    <w:lsdException w:name="Medium Grid 2 Accent 2" w:semiHidden="0" w:uiPriority="68" w:unhideWhenUsed="0"/>
-    <w:lsdException w:name="Medium Grid 3 Accent 2" w:semiHidden="0" w:uiPriority="69" w:unhideWhenUsed="0"/>
-    <w:lsdException w:name="Dark List Accent 2" w:semiHidden="0" w:uiPriority="70" w:unhideWhenUsed="0"/>
-    <w:lsdException w:name="Colorful Shading Accent 2" w:semiHidden="0" w:uiPriority="71" w:unhideWhenUsed="0"/>
-    <w:lsdException w:name="Colorful List Accent 2" w:semiHidden="0" w:uiPriority="72" w:unhideWhenUsed="0"/>
-    <w:lsdException w:name="Colorful Grid Accent 2" w:semiHidden="0" w:uiPriority="73" w:unhideWhenUsed="0"/>
-    <w:lsdException w:name="Light Shading Accent 3" w:semiHidden="0" w:uiPriority="60" w:unhideWhenUsed="0"/>
-    <w:lsdException w:name="Light List Accent 3" w:semiHidden="0" w:uiPriority="61" w:unhideWhenUsed="0"/>
-    <w:lsdException w:name="Light Grid Accent 3" w:semiHidden="0" w:uiPriority="62" w:unhideWhenUsed="0"/>
-    <w:lsdException w:name="Medium Shading 1 Accent 3" w:semiHidden="0" w:uiPriority="63" w:unhideWhenUsed="0"/>
-    <w:lsdException w:name="Medium Shading 2 Accent 3" w:semiHidden="0" w:uiPriority="64" w:unhideWhenUsed="0"/>
-    <w:lsdException w:name="Medium List 1 Accent 3" w:semiHidden="0" w:uiPriority="65" w:unhideWhenUsed="0"/>
-    <w:lsdException w:name="Medium List 2 Accent 3" w:semiHidden="0" w:uiPriority="66" w:unhideWhenUsed="0"/>
-    <w:lsdException w:name="Medium Grid 1 Accent 3" w:semiHidden="0" w:uiPriority="67" w:unhideWhenUsed="0"/>
-    <w:lsdException w:name="Medium Grid 2 Accent 3" w:semiHidden="0" w:uiPriority="68" w:unhideWhenUsed="0"/>
-    <w:lsdException w:name="Medium Grid 3 Accent 3" w:semiHidden="0" w:uiPriority="69" w:unhideWhenUsed="0"/>
-    <w:lsdException w:name="Dark List Accent 3" w:semiHidden="0" w:uiPriority="70" w:unhideWhenUsed="0"/>
-    <w:lsdException w:name="Colorful Shading Accent 3" w:semiHidden="0" w:uiPriority="71" w:unhideWhenUsed="0"/>
-    <w:lsdException w:name="Colorful List Accent 3" w:semiHidden="0" w:uiPriority="72" w:unhideWhenUsed="0"/>
-    <w:lsdException w:name="Colorful Grid Accent 3" w:semiHidden="0" w:uiPriority="73" w:unhideWhenUsed="0"/>
-    <w:lsdException w:name="Light Shading Accent 4" w:semiHidden="0" w:uiPriority="60" w:unhideWhenUsed="0"/>
-    <w:lsdException w:name="Light List Accent 4" w:semiHidden="0" w:uiPriority="61" w:unhideWhenUsed="0"/>
-    <w:lsdException w:name="Light Grid Accent 4" w:semiHidden="0" w:uiPriority="62" w:unhideWhenUsed="0"/>
-    <w:lsdException w:name="Medium Shading 1 Accent 4" w:semiHidden="0" w:uiPriority="63" w:unhideWhenUsed="0"/>
-    <w:lsdException w:name="Medium Shading 2 Accent 4" w:semiHidden="0" w:uiPriority="64" w:unhideWhenUsed="0"/>
-    <w:lsdException w:name="Medium List 1 Accent 4" w:semiHidden="0" w:uiPriority="65" w:unhideWhenUsed="0"/>
-    <w:lsdException w:name="Medium List 2 Accent 4" w:semiHidden="0" w:uiPriority="66" w:unhideWhenUsed="0"/>
-    <w:lsdException w:name="Medium Grid 1 Accent 4" w:semiHidden="0" w:uiPriority="67" w:unhideWhenUsed="0"/>
-    <w:lsdException w:name="Medium Grid 2 Accent 4" w:semiHidden="0" w:uiPriority="68" w:unhideWhenUsed="0"/>
-    <w:lsdException w:name="Medium Grid 3 Accent 4" w:semiHidden="0" w:uiPriority="69" w:unhideWhenUsed="0"/>
-    <w:lsdException w:name="Dark List Accent 4" w:semiHidden="0" w:uiPriority="70" w:unhideWhenUsed="0"/>
-    <w:lsdException w:name="Colorful Shading Accent 4" w:semiHidden="0" w:uiPriority="71" w:unhideWhenUsed="0"/>
-    <w:lsdException w:name="Colorful List Accent 4" w:semiHidden="0" w:uiPriority="72" w:unhideWhenUsed="0"/>
-    <w:lsdException w:name="Colorful Grid Accent 4" w:semiHidden="0" w:uiPriority="73" w:unhideWhenUsed="0"/>
-    <w:lsdException w:name="Light Shading Accent 5" w:semiHidden="0" w:uiPriority="60" w:unhideWhenUsed="0"/>
-    <w:lsdException w:name="Light List Accent 5" w:semiHidden="0" w:uiPriority="61" w:unhideWhenUsed="0"/>
-    <w:lsdException w:name="Light Grid Accent 5" w:semiHidden="0" w:uiPriority="62" w:unhideWhenUsed="0"/>
-    <w:lsdException w:name="Medium Shading 1 Accent 5" w:semiHidden="0" w:uiPriority="63" w:unhideWhenUsed="0"/>
-    <w:lsdException w:name="Medium Shading 2 Accent 5" w:semiHidden="0" w:uiPriority="64" w:unhideWhenUsed="0"/>
-    <w:lsdException w:name="Medium List 1 Accent 5" w:semiHidden="0" w:uiPriority="65" w:unhideWhenUsed="0"/>
-    <w:lsdException w:name="Medium List 2 Accent 5" w:semiHidden="0" w:uiPriority="66" w:unhideWhenUsed="0"/>
-    <w:lsdException w:name="Medium Grid 1 Accent 5" w:semiHidden="0" w:uiPriority="67" w:unhideWhenUsed="0"/>
-    <w:lsdException w:name="Medium Grid 2 Accent 5" w:semiHidden="0" w:uiPriority="68" w:unhideWhenUsed="0"/>
-    <w:lsdException w:name="Medium Grid 3 Accent 5" w:semiHidden="0" w:uiPriority="69" w:unhideWhenUsed="0"/>
-    <w:lsdException w:name="Dark List Accent 5" w:semiHidden="0" w:uiPriority="70" w:unhideWhenUsed="0"/>
-    <w:lsdException w:name="Colorful Shading Accent 5" w:semiHidden="0" w:uiPriority="71" w:unhideWhenUsed="0"/>
-    <w:lsdException w:name="Colorful List Accent 5" w:semiHidden="0" w:uiPriority="72" w:unhideWhenUsed="0"/>
-    <w:lsdException w:name="Colorful Grid Accent 5" w:semiHidden="0" w:uiPriority="73" w:unhideWhenUsed="0"/>
-    <w:lsdException w:name="Light Shading Accent 6" w:semiHidden="0" w:uiPriority="60" w:unhideWhenUsed="0"/>
-    <w:lsdException w:name="Light List Accent 6" w:semiHidden="0" w:uiPriority="61" w:unhideWhenUsed="0"/>
-    <w:lsdException w:name="Light Grid Accent 6" w:semiHidden="0" w:uiPriority="62" w:unhideWhenUsed="0"/>
-    <w:lsdException w:name="Medium Shading 1 Accent 6" w:semiHidden="0" w:uiPriority="63" w:unhideWhenUsed="0"/>
-    <w:lsdException w:name="Medium Shading 2 Accent 6" w:semiHidden="0" w:uiPriority="64" w:unhideWhenUsed="0"/>
-    <w:lsdException w:name="Medium List 1 Accent 6" w:semiHidden="0" w:uiPriority="65" w:unhideWhenUsed="0"/>
-    <w:lsdException w:name="Medium List 2 Accent 6" w:semiHidden="0" w:uiPriority="66" w:unhideWhenUsed="0"/>
-    <w:lsdException w:name="Medium Grid 1 Accent 6" w:semiHidden="0" w:uiPriority="67" w:unhideWhenUsed="0"/>
-    <w:lsdException w:name="Medium Grid 2 Accent 6" w:semiHidden="0" w:uiPriority="68" w:unhideWhenUsed="0"/>
-    <w:lsdException w:name="Medium Grid 3 Accent 6" w:semiHidden="0" w:uiPriority="69" w:unhideWhenUsed="0"/>
-    <w:lsdException w:name="Dark List Accent 6" w:semiHidden="0" w:uiPriority="70" w:unhideWhenUsed="0"/>
-    <w:lsdException w:name="Colorful Shading Accent 6" w:semiHidden="0" w:uiPriority="71" w:unhideWhenUsed="0"/>
-    <w:lsdException w:name="Colorful List Accent 6" w:semiHidden="0" w:uiPriority="72" w:unhideWhenUsed="0"/>
-    <w:lsdException w:name="Colorful Grid Accent 6" w:semiHidden="0" w:uiPriority="73" w:unhideWhenUsed="0"/>
-    <w:lsdException w:name="Subtle Emphasis" w:semiHidden="0" w:uiPriority="19" w:unhideWhenUsed="0" w:qFormat="1"/>
-    <w:lsdException w:name="Intense Emphasis" w:semiHidden="0" w:uiPriority="21" w:unhideWhenUsed="0" w:qFormat="1"/>
-    <w:lsdException w:name="Subtle Reference" w:semiHidden="0" w:uiPriority="31" w:unhideWhenUsed="0" w:qFormat="1"/>
-    <w:lsdException w:name="Intense Reference" w:semiHidden="0" w:uiPriority="32" w:unhideWhenUsed="0" w:qFormat="1"/>
-    <w:lsdException w:name="Book Title" w:semiHidden="0" w:uiPriority="33" w:unhideWhenUsed="0" w:qFormat="1"/>
-    <w:lsdException w:name="Bibliography" w:uiPriority="37"/>
-    <w:lsdException w:name="TOC Heading" w:uiPriority="39" w:qFormat="1"/>
-  </w:latentStyles>
-  <w:style w:type="paragraph" w:default="1" w:styleId="Normal">
-    <w:name w:val="Normal"/>
-    <w:qFormat/>
-    <w:rsid w:val="005C450A"/>
-  </w:style>
-  <w:style w:type="character" w:default="1" w:styleId="DefaultParagraphFont">
-    <w:name w:val="Default Paragraph Font"/>
-    <w:uiPriority w:val="1"/>
-    <w:semiHidden/>
-    <w:unhideWhenUsed/>
-  </w:style>
-  <w:style w:type="table" w:default="1" w:styleId="TableNormal">
-    <w:name w:val="Normal Table"/>
-    <w:uiPriority w:val="99"/>
-    <w:semiHidden/>
-    <w:unhideWhenUsed/>
-    <w:qFormat/>
-    <w:tblPr>
-      <w:tblInd w:w="0" w:type="dxa"/>
-      <w:tblCellMar>
-        <w:top w:w="0" w:type="dxa"/>
-        <w:left w:w="108" w:type="dxa"/>
-        <w:bottom w:w="0" w:type="dxa"/>
-        <w:right w:w="108" w:type="dxa"/>
-      </w:tblCellMar>
-    </w:tblPr>
-  </w:style>
-  <w:style w:type="numbering" w:default="1" w:styleId="NoList">
-    <w:name w:val="No List"/>
-    <w:uiPriority w:val="99"/>
-    <w:semiHidden/>
-    <w:unhideWhenUsed/>
-  </w:style>
-  <w:style w:type="paragraph" w:customStyle="1" w:styleId="8F2E8AA32F96455181D8FA71E4F46B78">
-    <w:name w:val="8F2E8AA32F96455181D8FA71E4F46B78"/>
-    <w:rsid w:val="0086655C"/>
-  </w:style>
-  <w:style w:type="paragraph" w:customStyle="1" w:styleId="F139D9C466154693A6465A21C375E96F">
-    <w:name w:val="F139D9C466154693A6465A21C375E96F"/>
-    <w:rsid w:val="0086655C"/>
-  </w:style>
-  <w:style w:type="paragraph" w:customStyle="1" w:styleId="0D7B767DE45C49489B5CE813FD44A635">
-    <w:name w:val="0D7B767DE45C49489B5CE813FD44A635"/>
-    <w:rsid w:val="005C450A"/>
-    <w:pPr>
-      <w:spacing w:after="200" w:line="276" w:lineRule="auto"/>
-    </w:pPr>
-  </w:style>
-  <w:style w:type="paragraph" w:customStyle="1" w:styleId="64E39D8D193042A6800FFC134C7255A1">
-    <w:name w:val="64E39D8D193042A6800FFC134C7255A1"/>
-    <w:rsid w:val="005C450A"/>
-    <w:pPr>
-      <w:spacing w:after="200" w:line="276" w:lineRule="auto"/>
-    </w:pPr>
-  </w:style>
-  <w:style w:type="paragraph" w:customStyle="1" w:styleId="8C1DAAA039034868B11E6F4A3CA078E7">
-    <w:name w:val="8C1DAAA039034868B11E6F4A3CA078E7"/>
-    <w:rsid w:val="005C450A"/>
-    <w:pPr>
-      <w:spacing w:after="200" w:line="276" w:lineRule="auto"/>
-    </w:pPr>
-  </w:style>
-  <w:style w:type="paragraph" w:customStyle="1" w:styleId="C80BEBB3A21C48D295972068C477BA0A">
-    <w:name w:val="C80BEBB3A21C48D295972068C477BA0A"/>
-    <w:rsid w:val="005C450A"/>
-    <w:pPr>
-      <w:spacing w:after="200" w:line="276" w:lineRule="auto"/>
-    </w:pPr>
-  </w:style>
-  <w:style w:type="paragraph" w:customStyle="1" w:styleId="65D810B573204A198FB0641321532782">
-    <w:name w:val="65D810B573204A198FB0641321532782"/>
-    <w:rsid w:val="005C450A"/>
-    <w:pPr>
-      <w:spacing w:after="200" w:line="276" w:lineRule="auto"/>
-    </w:pPr>
-  </w:style>
-</w:styles>
-</file>
-
-<file path=word/glossary/webSettings.xml><?xml version="1.0" encoding="utf-8"?>
-<w:webSettings xmlns:r="http://schemas.openxmlformats.org/officeDocument/2006/relationships" xmlns:w="http://schemas.openxmlformats.org/wordprocessingml/2006/main">
-  <w:optimizeForBrowser/>
-  <w:allowPNG/>
-</w:webSettings>
-</file>
-
 <file path=word/theme/theme1.xml><?xml version="1.0" encoding="utf-8"?>
 <a:theme xmlns:a="http://schemas.openxmlformats.org/drawingml/2006/main" name="Office Theme">
   <a:themeElements>
@@ -9708,7 +9426,7 @@
   <a:extraClrSchemeLst/>
   <a:extLst>
     <a:ext uri="{05A4C25C-085E-4340-85A3-A5531E510DB2}">
-      <thm15:themeFamily xmlns="" xmlns:thm15="http://schemas.microsoft.com/office/thememl/2012/main" name="Office Theme" id="{62F939B6-93AF-4DB8-9C6B-D6C7DFDC589F}" vid="{4A3C46E8-61CC-4603-A589-7422A47A8E4A}"/>
+      <thm15:themeFamily xmlns:thm15="http://schemas.microsoft.com/office/thememl/2012/main" xmlns="" name="Office Theme" id="{62F939B6-93AF-4DB8-9C6B-D6C7DFDC589F}" vid="{4A3C46E8-61CC-4603-A589-7422A47A8E4A}"/>
     </a:ext>
   </a:extLst>
 </a:theme>

</xml_diff>